<commit_message>
new 2016 changes from xls
</commit_message>
<xml_diff>
--- a/template/BP 2016/BP2016_GMS_Abgangszeugnis_Schulpflicht.docx
+++ b/template/BP 2016/BP2016_GMS_Abgangszeugnis_Schulpflicht.docx
@@ -1381,6 +1381,8 @@
             </w:r>
           </w:p>
         </w:tc>
+        <w:bookmarkStart w:id="4" w:name="_GoBack"/>
+        <w:bookmarkEnd w:id="4"/>
       </w:tr>
       <w:tr>
         <w:trPr>
@@ -1405,6 +1407,7 @@
               <w:listItem w:displayText="Religionslehre (ak)" w:value="Religionslehre (ak)"/>
               <w:listItem w:displayText="Religionslehre (syr)" w:value="Religionslehre (syr)"/>
               <w:listItem w:displayText="Religionslehre (orth)" w:value="Religionslehre (orth)"/>
+              <w:listItem w:displayText="Religionslehre (jd)" w:value="Religionslehre (jd)"/>
               <w:listItem w:displayText="Religionslehre (alev)" w:value="Religionslehre (alev)"/>
               <w:listItem w:displayText="Religionslehre (isl)" w:value="Religionslehre (isl)"/>
               <w:listItem w:displayText="Ethik" w:value="Ethik"/>
@@ -3258,14 +3261,12 @@
             <w:pPr>
               <w:spacing w:before="60"/>
               <w:rPr>
-                <w:sz w:val="20"/>
-                <w:szCs w:val="20"/>
+                <w:szCs w:val="24"/>
               </w:rPr>
             </w:pPr>
             <w:r>
               <w:rPr>
-                <w:sz w:val="20"/>
-                <w:szCs w:val="20"/>
+                <w:szCs w:val="24"/>
               </w:rPr>
               <w:fldChar w:fldCharType="begin">
                 <w:ffData>
@@ -3278,43 +3279,38 @@
                 </w:ffData>
               </w:fldChar>
             </w:r>
-            <w:bookmarkStart w:id="4" w:name="Text1"/>
-            <w:r>
-              <w:rPr>
-                <w:sz w:val="20"/>
-                <w:szCs w:val="20"/>
+            <w:bookmarkStart w:id="5" w:name="Text1"/>
+            <w:r>
+              <w:rPr>
+                <w:szCs w:val="24"/>
               </w:rPr>
               <w:instrText xml:space="preserve"> FORMTEXT </w:instrText>
             </w:r>
             <w:r>
               <w:rPr>
-                <w:sz w:val="20"/>
-                <w:szCs w:val="20"/>
-              </w:rPr>
-            </w:r>
-            <w:r>
-              <w:rPr>
-                <w:sz w:val="20"/>
-                <w:szCs w:val="20"/>
+                <w:szCs w:val="24"/>
+              </w:rPr>
+            </w:r>
+            <w:r>
+              <w:rPr>
+                <w:szCs w:val="24"/>
               </w:rPr>
               <w:fldChar w:fldCharType="separate"/>
             </w:r>
             <w:r>
               <w:rPr>
                 <w:noProof/>
-                <w:sz w:val="20"/>
-                <w:szCs w:val="20"/>
+                <w:szCs w:val="24"/>
               </w:rPr>
               <w:t>${ags}</w:t>
             </w:r>
             <w:r>
               <w:rPr>
-                <w:sz w:val="20"/>
-                <w:szCs w:val="20"/>
+                <w:szCs w:val="24"/>
               </w:rPr>
               <w:fldChar w:fldCharType="end"/>
             </w:r>
-            <w:bookmarkEnd w:id="4"/>
+            <w:bookmarkEnd w:id="5"/>
           </w:p>
         </w:tc>
       </w:tr>
@@ -3469,7 +3465,6 @@
             <w:r>
               <w:rPr>
                 <w:rStyle w:val="Formatvorlage21"/>
-                <w:sz w:val="20"/>
               </w:rPr>
               <w:fldChar w:fldCharType="begin">
                 <w:ffData>
@@ -3482,24 +3477,21 @@
                 </w:ffData>
               </w:fldChar>
             </w:r>
-            <w:bookmarkStart w:id="5" w:name="Text2"/>
+            <w:bookmarkStart w:id="6" w:name="Text2"/>
             <w:r>
               <w:rPr>
                 <w:rStyle w:val="Formatvorlage21"/>
-                <w:sz w:val="20"/>
               </w:rPr>
               <w:instrText xml:space="preserve"> FORMTEXT </w:instrText>
             </w:r>
             <w:r>
               <w:rPr>
                 <w:rStyle w:val="Formatvorlage21"/>
-                <w:sz w:val="20"/>
               </w:rPr>
             </w:r>
             <w:r>
               <w:rPr>
                 <w:rStyle w:val="Formatvorlage21"/>
-                <w:sz w:val="20"/>
               </w:rPr>
               <w:fldChar w:fldCharType="separate"/>
             </w:r>
@@ -3507,18 +3499,16 @@
               <w:rPr>
                 <w:rStyle w:val="Formatvorlage21"/>
                 <w:noProof/>
-                <w:sz w:val="20"/>
               </w:rPr>
               <w:t>${comments_short}</w:t>
             </w:r>
             <w:r>
               <w:rPr>
                 <w:rStyle w:val="Formatvorlage21"/>
-                <w:sz w:val="20"/>
               </w:rPr>
               <w:fldChar w:fldCharType="end"/>
             </w:r>
-            <w:bookmarkEnd w:id="5"/>
+            <w:bookmarkEnd w:id="6"/>
           </w:p>
         </w:tc>
       </w:tr>
@@ -3682,7 +3672,7 @@
                 </w:ffData>
               </w:fldChar>
             </w:r>
-            <w:bookmarkStart w:id="6" w:name="Text16"/>
+            <w:bookmarkStart w:id="7" w:name="Text16"/>
             <w:r>
               <w:rPr>
                 <w:sz w:val="20"/>
@@ -3713,8 +3703,8 @@
               </w:rPr>
               <w:fldChar w:fldCharType="end"/>
             </w:r>
-            <w:bookmarkStart w:id="7" w:name="Text11"/>
-            <w:bookmarkEnd w:id="6"/>
+            <w:bookmarkStart w:id="8" w:name="Text11"/>
+            <w:bookmarkEnd w:id="7"/>
           </w:p>
         </w:tc>
         <w:tc>
@@ -3759,7 +3749,7 @@
             </w:r>
           </w:p>
         </w:tc>
-        <w:bookmarkEnd w:id="7"/>
+        <w:bookmarkEnd w:id="8"/>
         <w:tc>
           <w:tcPr>
             <w:tcW w:w="4535" w:type="dxa"/>
@@ -3869,8 +3859,7 @@
               <w:rPr>
                 <w:rFonts w:eastAsia="Arial"/>
                 <w:w w:val="103"/>
-                <w:sz w:val="16"/>
-                <w:szCs w:val="16"/>
+                <w:szCs w:val="24"/>
               </w:rPr>
               <w:fldChar w:fldCharType="begin">
                 <w:ffData>
@@ -3884,13 +3873,12 @@
                 </w:ffData>
               </w:fldChar>
             </w:r>
-            <w:bookmarkStart w:id="8" w:name="Text17"/>
+            <w:bookmarkStart w:id="9" w:name="Text17"/>
             <w:r>
               <w:rPr>
                 <w:rFonts w:eastAsia="Arial"/>
                 <w:w w:val="103"/>
-                <w:sz w:val="16"/>
-                <w:szCs w:val="16"/>
+                <w:szCs w:val="24"/>
               </w:rPr>
               <w:instrText xml:space="preserve"> FORMTEXT </w:instrText>
             </w:r>
@@ -3898,16 +3886,14 @@
               <w:rPr>
                 <w:rFonts w:eastAsia="Arial"/>
                 <w:w w:val="103"/>
-                <w:sz w:val="16"/>
-                <w:szCs w:val="16"/>
+                <w:szCs w:val="24"/>
               </w:rPr>
             </w:r>
             <w:r>
               <w:rPr>
                 <w:rFonts w:eastAsia="Arial"/>
                 <w:w w:val="103"/>
-                <w:sz w:val="16"/>
-                <w:szCs w:val="16"/>
+                <w:szCs w:val="24"/>
               </w:rPr>
               <w:fldChar w:fldCharType="separate"/>
             </w:r>
@@ -3916,8 +3902,7 @@
                 <w:rFonts w:eastAsia="Arial"/>
                 <w:noProof/>
                 <w:w w:val="103"/>
-                <w:sz w:val="16"/>
-                <w:szCs w:val="16"/>
+                <w:szCs w:val="24"/>
               </w:rPr>
               <w:t>${leiter}</w:t>
             </w:r>
@@ -3925,12 +3910,11 @@
               <w:rPr>
                 <w:rFonts w:eastAsia="Arial"/>
                 <w:w w:val="103"/>
-                <w:sz w:val="16"/>
-                <w:szCs w:val="16"/>
+                <w:szCs w:val="24"/>
               </w:rPr>
               <w:fldChar w:fldCharType="end"/>
             </w:r>
-            <w:bookmarkEnd w:id="8"/>
+            <w:bookmarkEnd w:id="9"/>
             <w:r>
               <w:rPr>
                 <w:rFonts w:eastAsia="Arial"/>
@@ -4028,7 +4012,7 @@
             </w:pPr>
             <w:r>
               <w:rPr>
-                <w:sz w:val="16"/>
+                <w:szCs w:val="24"/>
               </w:rPr>
               <w:fldChar w:fldCharType="begin">
                 <w:ffData>
@@ -4042,38 +4026,38 @@
                 </w:ffData>
               </w:fldChar>
             </w:r>
-            <w:bookmarkStart w:id="9" w:name="Text18"/>
-            <w:r>
-              <w:rPr>
-                <w:sz w:val="16"/>
+            <w:bookmarkStart w:id="10" w:name="Text18"/>
+            <w:r>
+              <w:rPr>
+                <w:szCs w:val="24"/>
               </w:rPr>
               <w:instrText xml:space="preserve"> FORMTEXT </w:instrText>
             </w:r>
             <w:r>
               <w:rPr>
-                <w:sz w:val="16"/>
-              </w:rPr>
-            </w:r>
-            <w:r>
-              <w:rPr>
-                <w:sz w:val="16"/>
+                <w:szCs w:val="24"/>
+              </w:rPr>
+            </w:r>
+            <w:r>
+              <w:rPr>
+                <w:szCs w:val="24"/>
               </w:rPr>
               <w:fldChar w:fldCharType="separate"/>
             </w:r>
             <w:r>
               <w:rPr>
                 <w:noProof/>
-                <w:sz w:val="16"/>
+                <w:szCs w:val="24"/>
               </w:rPr>
               <w:t>${gruppen_leiter_name}</w:t>
             </w:r>
             <w:r>
               <w:rPr>
-                <w:sz w:val="16"/>
+                <w:szCs w:val="24"/>
               </w:rPr>
               <w:fldChar w:fldCharType="end"/>
             </w:r>
-            <w:bookmarkEnd w:id="9"/>
+            <w:bookmarkEnd w:id="10"/>
             <w:r>
               <w:rPr>
                 <w:sz w:val="18"/>
@@ -4710,19 +4694,7 @@
           <w:sz w:val="16"/>
           <w:szCs w:val="16"/>
         </w:rPr>
-        <w:t>(</w:t>
-      </w:r>
-      <w:bookmarkStart w:id="10" w:name="_GoBack"/>
-      <w:bookmarkEnd w:id="10"/>
-      <w:r>
-        <w:rPr>
-          <w:rFonts w:eastAsia="Arial"/>
-          <w:i/>
-          <w:spacing w:val="1"/>
-          <w:sz w:val="16"/>
-          <w:szCs w:val="16"/>
-        </w:rPr>
-        <w:t>4</w:t>
+        <w:t>(4</w:t>
       </w:r>
       <w:r>
         <w:rPr>
@@ -7450,6 +7422,7 @@
   </w:compat>
   <w:rsids>
     <w:rsidRoot w:val="00D5530A"/>
+    <w:rsid w:val="003D603F"/>
     <w:rsid w:val="00845BDC"/>
     <w:rsid w:val="00A51169"/>
     <w:rsid w:val="00BE5855"/>

</xml_diff>